<commit_message>
Revert "pushing before bringing down developMaster 9-19"
This reverts commit 00a90185a820b08622f36e96671af308d075bb6b.

# Conflicts:

#	ShoppingList_N2/ShoppingList-Team2-Master/ShoppingList-Team2-Master/Views/Shared/_Layout.cshtml
</commit_message>
<xml_diff>
--- a/ShoppingList_N2/ShoppingList-Team2-Master/documents/ShoppingList_TestPlan.docx
+++ b/ShoppingList_N2/ShoppingList-Team2-Master/documents/ShoppingList_TestPlan.docx
@@ -145,19 +145,16 @@
         </w:tc>
       </w:tr>
     </w:tbl>
-    <w:p>
-      <w:bookmarkStart w:id="1" w:name="_GoBack"/>
+    <w:p/>
+    <w:p>
+      <w:pPr>
+        <w:pStyle w:val="Heading1"/>
+      </w:pPr>
+      <w:bookmarkStart w:id="1" w:name="_Toc439684354"/>
+      <w:r>
+        <w:t>Table of Contents</w:t>
+      </w:r>
       <w:bookmarkEnd w:id="1"/>
-    </w:p>
-    <w:p>
-      <w:pPr>
-        <w:pStyle w:val="Heading1"/>
-      </w:pPr>
-      <w:bookmarkStart w:id="2" w:name="_Toc439684354"/>
-      <w:r>
-        <w:t>Table of Contents</w:t>
-      </w:r>
-      <w:bookmarkEnd w:id="2"/>
     </w:p>
     <w:sdt>
       <w:sdtPr>
@@ -709,7 +706,7 @@
       <w:pPr>
         <w:pStyle w:val="Heading1"/>
       </w:pPr>
-      <w:bookmarkStart w:id="3" w:name="_Toc439684356"/>
+      <w:bookmarkStart w:id="2" w:name="_Toc439684356"/>
       <w:r>
         <w:lastRenderedPageBreak/>
         <w:t>Test</w:t>
@@ -720,17 +717,17 @@
       <w:r>
         <w:t>Plan Scope</w:t>
       </w:r>
+      <w:bookmarkEnd w:id="2"/>
+    </w:p>
+    <w:p>
+      <w:pPr>
+        <w:pStyle w:val="Heading2"/>
+      </w:pPr>
+      <w:bookmarkStart w:id="3" w:name="_Toc439684357"/>
+      <w:r>
+        <w:t>Test Pass 1:</w:t>
+      </w:r>
       <w:bookmarkEnd w:id="3"/>
-    </w:p>
-    <w:p>
-      <w:pPr>
-        <w:pStyle w:val="Heading2"/>
-      </w:pPr>
-      <w:bookmarkStart w:id="4" w:name="_Toc439684357"/>
-      <w:r>
-        <w:t>Test Pass 1:</w:t>
-      </w:r>
-      <w:bookmarkEnd w:id="4"/>
     </w:p>
     <w:p>
       <w:pPr>
@@ -839,6 +836,20 @@
       <w:r>
         <w:t>9/16/2016</w:t>
       </w:r>
+    </w:p>
+    <w:p>
+      <w:pPr>
+        <w:pStyle w:val="ListParagraph"/>
+        <w:numPr>
+          <w:ilvl w:val="1"/>
+          <w:numId w:val="4"/>
+        </w:numPr>
+      </w:pPr>
+      <w:r>
+        <w:t>9/19/2016</w:t>
+      </w:r>
+      <w:bookmarkStart w:id="4" w:name="_GoBack"/>
+      <w:bookmarkEnd w:id="4"/>
     </w:p>
     <w:p>
       <w:pPr>
@@ -8440,7 +8451,7 @@
               <w:bCs/>
               <w:noProof/>
             </w:rPr>
-            <w:t>12</w:t>
+            <w:t>2</w:t>
           </w:r>
           <w:r>
             <w:rPr>
@@ -11891,7 +11902,7 @@
 </file>
 
 <file path=customXml/itemProps1.xml><?xml version="1.0" encoding="utf-8"?>
-<ds:datastoreItem xmlns:ds="http://schemas.openxmlformats.org/officeDocument/2006/customXml" ds:itemID="{F9EDC157-FC69-4C8B-B432-D835EA47939D}">
+<ds:datastoreItem xmlns:ds="http://schemas.openxmlformats.org/officeDocument/2006/customXml" ds:itemID="{E1C2D0BC-8341-4F90-827C-E41B8C4F61C3}">
   <ds:schemaRefs>
     <ds:schemaRef ds:uri="http://schemas.openxmlformats.org/officeDocument/2006/bibliography"/>
   </ds:schemaRefs>

</xml_diff>